<commit_message>
Update ERPNext Doctype Guide and Frappe Document Events with new content and clarifications
</commit_message>
<xml_diff>
--- a/frappe/Week 4/day 6/Erpnext Doctype Guide.docx
+++ b/frappe/Week 4/day 6/Erpnext Doctype Guide.docx
@@ -60,8 +60,6 @@
         </w:rPr>
         <w:t xml:space="preserve"> Guide</w:t>
       </w:r>
-      <w:bookmarkStart w:id="0" w:name="_GoBack"/>
-      <w:bookmarkEnd w:id="0"/>
     </w:p>
     <w:p>
       <w:pPr>
@@ -3212,8 +3210,9 @@
         </w:rPr>
         <w:t>.</w:t>
       </w:r>
-    </w:p>
-    <w:p/>
+      <w:bookmarkStart w:id="0" w:name="_GoBack"/>
+      <w:bookmarkEnd w:id="0"/>
+    </w:p>
     <w:sectPr>
       <w:pgSz w:w="12240" w:h="15840"/>
       <w:pgMar w:top="1440" w:right="1440" w:bottom="1440" w:left="1440" w:header="720" w:footer="720" w:gutter="0"/>
@@ -3376,6 +3375,155 @@
     </w:lvl>
   </w:abstractNum>
   <w:abstractNum w:abstractNumId="1" w15:restartNumberingAfterBreak="0">
+    <w:nsid w:val="1A2C4D2B"/>
+    <w:multiLevelType w:val="multilevel"/>
+    <w:tmpl w:val="64044950"/>
+    <w:lvl w:ilvl="0">
+      <w:start w:val="1"/>
+      <w:numFmt w:val="bullet"/>
+      <w:lvlText w:val=""/>
+      <w:lvlJc w:val="left"/>
+      <w:pPr>
+        <w:tabs>
+          <w:tab w:val="num" w:pos="720"/>
+        </w:tabs>
+        <w:ind w:left="720" w:hanging="360"/>
+      </w:pPr>
+      <w:rPr>
+        <w:rFonts w:ascii="Symbol" w:hAnsi="Symbol" w:hint="default"/>
+        <w:sz w:val="20"/>
+      </w:rPr>
+    </w:lvl>
+    <w:lvl w:ilvl="1" w:tentative="1">
+      <w:start w:val="1"/>
+      <w:numFmt w:val="bullet"/>
+      <w:lvlText w:val="o"/>
+      <w:lvlJc w:val="left"/>
+      <w:pPr>
+        <w:tabs>
+          <w:tab w:val="num" w:pos="1440"/>
+        </w:tabs>
+        <w:ind w:left="1440" w:hanging="360"/>
+      </w:pPr>
+      <w:rPr>
+        <w:rFonts w:ascii="Courier New" w:hAnsi="Courier New" w:hint="default"/>
+        <w:sz w:val="20"/>
+      </w:rPr>
+    </w:lvl>
+    <w:lvl w:ilvl="2" w:tentative="1">
+      <w:start w:val="1"/>
+      <w:numFmt w:val="bullet"/>
+      <w:lvlText w:val=""/>
+      <w:lvlJc w:val="left"/>
+      <w:pPr>
+        <w:tabs>
+          <w:tab w:val="num" w:pos="2160"/>
+        </w:tabs>
+        <w:ind w:left="2160" w:hanging="360"/>
+      </w:pPr>
+      <w:rPr>
+        <w:rFonts w:ascii="Wingdings" w:hAnsi="Wingdings" w:hint="default"/>
+        <w:sz w:val="20"/>
+      </w:rPr>
+    </w:lvl>
+    <w:lvl w:ilvl="3" w:tentative="1">
+      <w:start w:val="1"/>
+      <w:numFmt w:val="bullet"/>
+      <w:lvlText w:val=""/>
+      <w:lvlJc w:val="left"/>
+      <w:pPr>
+        <w:tabs>
+          <w:tab w:val="num" w:pos="2880"/>
+        </w:tabs>
+        <w:ind w:left="2880" w:hanging="360"/>
+      </w:pPr>
+      <w:rPr>
+        <w:rFonts w:ascii="Wingdings" w:hAnsi="Wingdings" w:hint="default"/>
+        <w:sz w:val="20"/>
+      </w:rPr>
+    </w:lvl>
+    <w:lvl w:ilvl="4" w:tentative="1">
+      <w:start w:val="1"/>
+      <w:numFmt w:val="bullet"/>
+      <w:lvlText w:val=""/>
+      <w:lvlJc w:val="left"/>
+      <w:pPr>
+        <w:tabs>
+          <w:tab w:val="num" w:pos="3600"/>
+        </w:tabs>
+        <w:ind w:left="3600" w:hanging="360"/>
+      </w:pPr>
+      <w:rPr>
+        <w:rFonts w:ascii="Wingdings" w:hAnsi="Wingdings" w:hint="default"/>
+        <w:sz w:val="20"/>
+      </w:rPr>
+    </w:lvl>
+    <w:lvl w:ilvl="5" w:tentative="1">
+      <w:start w:val="1"/>
+      <w:numFmt w:val="bullet"/>
+      <w:lvlText w:val=""/>
+      <w:lvlJc w:val="left"/>
+      <w:pPr>
+        <w:tabs>
+          <w:tab w:val="num" w:pos="4320"/>
+        </w:tabs>
+        <w:ind w:left="4320" w:hanging="360"/>
+      </w:pPr>
+      <w:rPr>
+        <w:rFonts w:ascii="Wingdings" w:hAnsi="Wingdings" w:hint="default"/>
+        <w:sz w:val="20"/>
+      </w:rPr>
+    </w:lvl>
+    <w:lvl w:ilvl="6" w:tentative="1">
+      <w:start w:val="1"/>
+      <w:numFmt w:val="bullet"/>
+      <w:lvlText w:val=""/>
+      <w:lvlJc w:val="left"/>
+      <w:pPr>
+        <w:tabs>
+          <w:tab w:val="num" w:pos="5040"/>
+        </w:tabs>
+        <w:ind w:left="5040" w:hanging="360"/>
+      </w:pPr>
+      <w:rPr>
+        <w:rFonts w:ascii="Wingdings" w:hAnsi="Wingdings" w:hint="default"/>
+        <w:sz w:val="20"/>
+      </w:rPr>
+    </w:lvl>
+    <w:lvl w:ilvl="7" w:tentative="1">
+      <w:start w:val="1"/>
+      <w:numFmt w:val="bullet"/>
+      <w:lvlText w:val=""/>
+      <w:lvlJc w:val="left"/>
+      <w:pPr>
+        <w:tabs>
+          <w:tab w:val="num" w:pos="5760"/>
+        </w:tabs>
+        <w:ind w:left="5760" w:hanging="360"/>
+      </w:pPr>
+      <w:rPr>
+        <w:rFonts w:ascii="Wingdings" w:hAnsi="Wingdings" w:hint="default"/>
+        <w:sz w:val="20"/>
+      </w:rPr>
+    </w:lvl>
+    <w:lvl w:ilvl="8" w:tentative="1">
+      <w:start w:val="1"/>
+      <w:numFmt w:val="bullet"/>
+      <w:lvlText w:val=""/>
+      <w:lvlJc w:val="left"/>
+      <w:pPr>
+        <w:tabs>
+          <w:tab w:val="num" w:pos="6480"/>
+        </w:tabs>
+        <w:ind w:left="6480" w:hanging="360"/>
+      </w:pPr>
+      <w:rPr>
+        <w:rFonts w:ascii="Wingdings" w:hAnsi="Wingdings" w:hint="default"/>
+        <w:sz w:val="20"/>
+      </w:rPr>
+    </w:lvl>
+  </w:abstractNum>
+  <w:abstractNum w:abstractNumId="2" w15:restartNumberingAfterBreak="0">
     <w:nsid w:val="336C72E1"/>
     <w:multiLevelType w:val="multilevel"/>
     <w:tmpl w:val="D2664072"/>
@@ -3524,7 +3672,156 @@
       </w:rPr>
     </w:lvl>
   </w:abstractNum>
-  <w:abstractNum w:abstractNumId="2" w15:restartNumberingAfterBreak="0">
+  <w:abstractNum w:abstractNumId="3" w15:restartNumberingAfterBreak="0">
+    <w:nsid w:val="6027724B"/>
+    <w:multiLevelType w:val="multilevel"/>
+    <w:tmpl w:val="111A67F2"/>
+    <w:lvl w:ilvl="0">
+      <w:start w:val="1"/>
+      <w:numFmt w:val="bullet"/>
+      <w:lvlText w:val=""/>
+      <w:lvlJc w:val="left"/>
+      <w:pPr>
+        <w:tabs>
+          <w:tab w:val="num" w:pos="720"/>
+        </w:tabs>
+        <w:ind w:left="720" w:hanging="360"/>
+      </w:pPr>
+      <w:rPr>
+        <w:rFonts w:ascii="Symbol" w:hAnsi="Symbol" w:hint="default"/>
+        <w:sz w:val="20"/>
+      </w:rPr>
+    </w:lvl>
+    <w:lvl w:ilvl="1" w:tentative="1">
+      <w:start w:val="1"/>
+      <w:numFmt w:val="bullet"/>
+      <w:lvlText w:val="o"/>
+      <w:lvlJc w:val="left"/>
+      <w:pPr>
+        <w:tabs>
+          <w:tab w:val="num" w:pos="1440"/>
+        </w:tabs>
+        <w:ind w:left="1440" w:hanging="360"/>
+      </w:pPr>
+      <w:rPr>
+        <w:rFonts w:ascii="Courier New" w:hAnsi="Courier New" w:hint="default"/>
+        <w:sz w:val="20"/>
+      </w:rPr>
+    </w:lvl>
+    <w:lvl w:ilvl="2" w:tentative="1">
+      <w:start w:val="1"/>
+      <w:numFmt w:val="bullet"/>
+      <w:lvlText w:val=""/>
+      <w:lvlJc w:val="left"/>
+      <w:pPr>
+        <w:tabs>
+          <w:tab w:val="num" w:pos="2160"/>
+        </w:tabs>
+        <w:ind w:left="2160" w:hanging="360"/>
+      </w:pPr>
+      <w:rPr>
+        <w:rFonts w:ascii="Wingdings" w:hAnsi="Wingdings" w:hint="default"/>
+        <w:sz w:val="20"/>
+      </w:rPr>
+    </w:lvl>
+    <w:lvl w:ilvl="3" w:tentative="1">
+      <w:start w:val="1"/>
+      <w:numFmt w:val="bullet"/>
+      <w:lvlText w:val=""/>
+      <w:lvlJc w:val="left"/>
+      <w:pPr>
+        <w:tabs>
+          <w:tab w:val="num" w:pos="2880"/>
+        </w:tabs>
+        <w:ind w:left="2880" w:hanging="360"/>
+      </w:pPr>
+      <w:rPr>
+        <w:rFonts w:ascii="Wingdings" w:hAnsi="Wingdings" w:hint="default"/>
+        <w:sz w:val="20"/>
+      </w:rPr>
+    </w:lvl>
+    <w:lvl w:ilvl="4" w:tentative="1">
+      <w:start w:val="1"/>
+      <w:numFmt w:val="bullet"/>
+      <w:lvlText w:val=""/>
+      <w:lvlJc w:val="left"/>
+      <w:pPr>
+        <w:tabs>
+          <w:tab w:val="num" w:pos="3600"/>
+        </w:tabs>
+        <w:ind w:left="3600" w:hanging="360"/>
+      </w:pPr>
+      <w:rPr>
+        <w:rFonts w:ascii="Wingdings" w:hAnsi="Wingdings" w:hint="default"/>
+        <w:sz w:val="20"/>
+      </w:rPr>
+    </w:lvl>
+    <w:lvl w:ilvl="5" w:tentative="1">
+      <w:start w:val="1"/>
+      <w:numFmt w:val="bullet"/>
+      <w:lvlText w:val=""/>
+      <w:lvlJc w:val="left"/>
+      <w:pPr>
+        <w:tabs>
+          <w:tab w:val="num" w:pos="4320"/>
+        </w:tabs>
+        <w:ind w:left="4320" w:hanging="360"/>
+      </w:pPr>
+      <w:rPr>
+        <w:rFonts w:ascii="Wingdings" w:hAnsi="Wingdings" w:hint="default"/>
+        <w:sz w:val="20"/>
+      </w:rPr>
+    </w:lvl>
+    <w:lvl w:ilvl="6" w:tentative="1">
+      <w:start w:val="1"/>
+      <w:numFmt w:val="bullet"/>
+      <w:lvlText w:val=""/>
+      <w:lvlJc w:val="left"/>
+      <w:pPr>
+        <w:tabs>
+          <w:tab w:val="num" w:pos="5040"/>
+        </w:tabs>
+        <w:ind w:left="5040" w:hanging="360"/>
+      </w:pPr>
+      <w:rPr>
+        <w:rFonts w:ascii="Wingdings" w:hAnsi="Wingdings" w:hint="default"/>
+        <w:sz w:val="20"/>
+      </w:rPr>
+    </w:lvl>
+    <w:lvl w:ilvl="7" w:tentative="1">
+      <w:start w:val="1"/>
+      <w:numFmt w:val="bullet"/>
+      <w:lvlText w:val=""/>
+      <w:lvlJc w:val="left"/>
+      <w:pPr>
+        <w:tabs>
+          <w:tab w:val="num" w:pos="5760"/>
+        </w:tabs>
+        <w:ind w:left="5760" w:hanging="360"/>
+      </w:pPr>
+      <w:rPr>
+        <w:rFonts w:ascii="Wingdings" w:hAnsi="Wingdings" w:hint="default"/>
+        <w:sz w:val="20"/>
+      </w:rPr>
+    </w:lvl>
+    <w:lvl w:ilvl="8" w:tentative="1">
+      <w:start w:val="1"/>
+      <w:numFmt w:val="bullet"/>
+      <w:lvlText w:val=""/>
+      <w:lvlJc w:val="left"/>
+      <w:pPr>
+        <w:tabs>
+          <w:tab w:val="num" w:pos="6480"/>
+        </w:tabs>
+        <w:ind w:left="6480" w:hanging="360"/>
+      </w:pPr>
+      <w:rPr>
+        <w:rFonts w:ascii="Wingdings" w:hAnsi="Wingdings" w:hint="default"/>
+        <w:sz w:val="20"/>
+      </w:rPr>
+    </w:lvl>
+  </w:abstractNum>
+  <w:abstractNum w:abstractNumId="4" w15:restartNumberingAfterBreak="0">
     <w:nsid w:val="66A77260"/>
     <w:multiLevelType w:val="multilevel"/>
     <w:tmpl w:val="4C04BCEA"/>
@@ -3673,7 +3970,7 @@
       </w:rPr>
     </w:lvl>
   </w:abstractNum>
-  <w:abstractNum w:abstractNumId="3" w15:restartNumberingAfterBreak="0">
+  <w:abstractNum w:abstractNumId="5" w15:restartNumberingAfterBreak="0">
     <w:nsid w:val="7454073E"/>
     <w:multiLevelType w:val="multilevel"/>
     <w:tmpl w:val="15D4D17A"/>
@@ -3826,13 +4123,19 @@
     <w:abstractNumId w:val="0"/>
   </w:num>
   <w:num w:numId="2">
+    <w:abstractNumId w:val="2"/>
+  </w:num>
+  <w:num w:numId="3">
+    <w:abstractNumId w:val="5"/>
+  </w:num>
+  <w:num w:numId="4">
+    <w:abstractNumId w:val="4"/>
+  </w:num>
+  <w:num w:numId="5">
     <w:abstractNumId w:val="1"/>
   </w:num>
-  <w:num w:numId="3">
+  <w:num w:numId="6">
     <w:abstractNumId w:val="3"/>
-  </w:num>
-  <w:num w:numId="4">
-    <w:abstractNumId w:val="2"/>
   </w:num>
 </w:numbering>
 </file>
@@ -4235,6 +4538,29 @@
       <w:lang w:bidi="gu-IN"/>
     </w:rPr>
   </w:style>
+  <w:style w:type="paragraph" w:styleId="Heading2">
+    <w:name w:val="heading 2"/>
+    <w:basedOn w:val="Normal"/>
+    <w:next w:val="Normal"/>
+    <w:link w:val="Heading2Char"/>
+    <w:uiPriority w:val="9"/>
+    <w:semiHidden/>
+    <w:unhideWhenUsed/>
+    <w:qFormat/>
+    <w:rsid w:val="00BE0682"/>
+    <w:pPr>
+      <w:keepNext/>
+      <w:keepLines/>
+      <w:spacing w:before="40" w:after="0"/>
+      <w:outlineLvl w:val="1"/>
+    </w:pPr>
+    <w:rPr>
+      <w:rFonts w:asciiTheme="majorHAnsi" w:eastAsiaTheme="majorEastAsia" w:hAnsiTheme="majorHAnsi" w:cstheme="majorBidi"/>
+      <w:color w:val="365F91" w:themeColor="accent1" w:themeShade="BF"/>
+      <w:sz w:val="26"/>
+      <w:szCs w:val="26"/>
+    </w:rPr>
+  </w:style>
   <w:style w:type="paragraph" w:styleId="Heading3">
     <w:name w:val="heading 3"/>
     <w:basedOn w:val="Normal"/>
@@ -4384,6 +4710,21 @@
       <w:rFonts w:ascii="Courier New" w:eastAsia="Times New Roman" w:hAnsi="Courier New" w:cs="Courier New"/>
       <w:sz w:val="20"/>
       <w:szCs w:val="20"/>
+    </w:rPr>
+  </w:style>
+  <w:style w:type="character" w:customStyle="1" w:styleId="Heading2Char">
+    <w:name w:val="Heading 2 Char"/>
+    <w:basedOn w:val="DefaultParagraphFont"/>
+    <w:link w:val="Heading2"/>
+    <w:uiPriority w:val="9"/>
+    <w:semiHidden/>
+    <w:rsid w:val="00BE0682"/>
+    <w:rPr>
+      <w:rFonts w:asciiTheme="majorHAnsi" w:eastAsiaTheme="majorEastAsia" w:hAnsiTheme="majorHAnsi" w:cstheme="majorBidi"/>
+      <w:color w:val="365F91" w:themeColor="accent1" w:themeShade="BF"/>
+      <w:sz w:val="26"/>
+      <w:szCs w:val="26"/>
+      <w:lang w:bidi="gu-IN"/>
     </w:rPr>
   </w:style>
 </w:styles>

</xml_diff>